<commit_message>
second commit in assignment report
</commit_message>
<xml_diff>
--- a/ASSIGNMENT REPORT.docx
+++ b/ASSIGNMENT REPORT.docx
@@ -79,15 +79,7 @@
           <w:sz w:val="28"/>
           <w:szCs w:val="28"/>
         </w:rPr>
-        <w:t xml:space="preserve">STEP </w:t>
-      </w:r>
-      <w:r>
-        <w:rPr>
-          <w:rFonts w:ascii="Times New Roman" w:hAnsi="Times New Roman" w:cs="Times New Roman"/>
-          <w:sz w:val="28"/>
-          <w:szCs w:val="28"/>
-        </w:rPr>
-        <w:t>1</w:t>
+        <w:t>STEP 1</w:t>
       </w:r>
       <w:r>
         <w:rPr>
@@ -399,7 +391,6 @@
         <w:t xml:space="preserve">Alternatively, you can set up a script that updates the data every 5 minutes using </w:t>
       </w:r>
       <w:proofErr w:type="spellStart"/>
-      <w:proofErr w:type="gramStart"/>
       <w:r>
         <w:rPr>
           <w:rFonts w:ascii="Times New Roman" w:hAnsi="Times New Roman" w:cs="Times New Roman"/>
@@ -407,7 +398,6 @@
         <w:t>time.sleep</w:t>
       </w:r>
       <w:proofErr w:type="spellEnd"/>
-      <w:proofErr w:type="gramEnd"/>
       <w:r>
         <w:rPr>
           <w:rFonts w:ascii="Times New Roman" w:hAnsi="Times New Roman" w:cs="Times New Roman"/>
@@ -442,94 +432,8 @@
           <w:sz w:val="28"/>
           <w:szCs w:val="28"/>
         </w:rPr>
-        <w:t>4. Submission Requirements</w:t>
+        <w:t>Final Step</w:t>
       </w:r>
-    </w:p>
-    <w:p>
-      <w:pPr>
-        <w:numPr>
-          <w:ilvl w:val="0"/>
-          <w:numId w:val="16"/>
-        </w:numPr>
-        <w:rPr>
-          <w:rFonts w:ascii="Times New Roman" w:hAnsi="Times New Roman" w:cs="Times New Roman"/>
-        </w:rPr>
-      </w:pPr>
-      <w:r>
-        <w:rPr>
-          <w:rFonts w:ascii="Times New Roman" w:hAnsi="Times New Roman" w:cs="Times New Roman"/>
-          <w:b/>
-          <w:bCs/>
-        </w:rPr>
-        <w:t>Python Script:</w:t>
-      </w:r>
-      <w:r>
-        <w:rPr>
-          <w:rFonts w:ascii="Times New Roman" w:hAnsi="Times New Roman" w:cs="Times New Roman"/>
-        </w:rPr>
-        <w:t xml:space="preserve"> Include the Python script (Top_50_Cryptos.py).</w:t>
-      </w:r>
-    </w:p>
-    <w:p>
-      <w:pPr>
-        <w:numPr>
-          <w:ilvl w:val="0"/>
-          <w:numId w:val="16"/>
-        </w:numPr>
-        <w:rPr>
-          <w:rFonts w:ascii="Times New Roman" w:hAnsi="Times New Roman" w:cs="Times New Roman"/>
-        </w:rPr>
-      </w:pPr>
-      <w:r>
-        <w:rPr>
-          <w:rFonts w:ascii="Times New Roman" w:hAnsi="Times New Roman" w:cs="Times New Roman"/>
-          <w:b/>
-          <w:bCs/>
-        </w:rPr>
-        <w:t>Excel Sheet:</w:t>
-      </w:r>
-      <w:r>
-        <w:rPr>
-          <w:rFonts w:ascii="Times New Roman" w:hAnsi="Times New Roman" w:cs="Times New Roman"/>
-        </w:rPr>
-        <w:t xml:space="preserve"> Share the link to the live-updating Excel sheet. Upload it to a cloud platform such as Google Drive, OneDrive, or Dropbox.</w:t>
-      </w:r>
-    </w:p>
-    <w:p>
-      <w:pPr>
-        <w:numPr>
-          <w:ilvl w:val="0"/>
-          <w:numId w:val="16"/>
-        </w:numPr>
-        <w:rPr>
-          <w:rFonts w:ascii="Times New Roman" w:hAnsi="Times New Roman" w:cs="Times New Roman"/>
-        </w:rPr>
-      </w:pPr>
-      <w:r>
-        <w:rPr>
-          <w:rFonts w:ascii="Times New Roman" w:hAnsi="Times New Roman" w:cs="Times New Roman"/>
-          <w:b/>
-          <w:bCs/>
-        </w:rPr>
-        <w:t>Analysis Report:</w:t>
-      </w:r>
-      <w:r>
-        <w:rPr>
-          <w:rFonts w:ascii="Times New Roman" w:hAnsi="Times New Roman" w:cs="Times New Roman"/>
-        </w:rPr>
-        <w:t xml:space="preserve"> Create a PDF or Word document summarizing the insights and analysis, such as top cryptocurrencies, average price, and price changes.</w:t>
-      </w:r>
-    </w:p>
-    <w:p>
-      <w:pPr>
-        <w:rPr>
-          <w:rFonts w:ascii="Times New Roman" w:hAnsi="Times New Roman" w:cs="Times New Roman"/>
-          <w:b/>
-          <w:bCs/>
-          <w:sz w:val="28"/>
-          <w:szCs w:val="28"/>
-        </w:rPr>
-      </w:pPr>
     </w:p>
     <w:p>
       <w:pPr>
@@ -545,7 +449,6 @@
         <w:rPr>
           <w:rFonts w:ascii="Times New Roman" w:hAnsi="Times New Roman" w:cs="Times New Roman"/>
         </w:rPr>
-        <w:lastRenderedPageBreak/>
         <w:t>Run the Python script to fetch the live data.</w:t>
       </w:r>
     </w:p>
@@ -564,23 +467,6 @@
           <w:rFonts w:ascii="Times New Roman" w:hAnsi="Times New Roman" w:cs="Times New Roman"/>
         </w:rPr>
         <w:t>Make the Excel sheet continuously update every 5 minutes.</w:t>
-      </w:r>
-    </w:p>
-    <w:p>
-      <w:pPr>
-        <w:numPr>
-          <w:ilvl w:val="0"/>
-          <w:numId w:val="17"/>
-        </w:numPr>
-        <w:rPr>
-          <w:rFonts w:ascii="Times New Roman" w:hAnsi="Times New Roman" w:cs="Times New Roman"/>
-        </w:rPr>
-      </w:pPr>
-      <w:r>
-        <w:rPr>
-          <w:rFonts w:ascii="Times New Roman" w:hAnsi="Times New Roman" w:cs="Times New Roman"/>
-        </w:rPr>
-        <w:t>Share the link to the live sheet and the analysis report.</w:t>
       </w:r>
     </w:p>
     <w:p>
@@ -3414,6 +3300,7 @@
   <w:style w:type="character" w:default="1" w:styleId="DefaultParagraphFont">
     <w:name w:val="Default Paragraph Font"/>
     <w:uiPriority w:val="1"/>
+    <w:semiHidden/>
     <w:unhideWhenUsed/>
   </w:style>
   <w:style w:type="table" w:default="1" w:styleId="TableNormal">

</xml_diff>